<commit_message>
Align python from Docker. Adjust template
</commit_message>
<xml_diff>
--- a/LLM_Export/docker/mcpo/templates/Default_Template.docx
+++ b/LLM_Export/docker/mcpo/templates/Default_Template.docx
@@ -65,7 +65,6 @@
             <w14:uncheckedState w14:val="2610" w14:font="MS Gothic"/>
           </w14:checkbox>
         </w:sdtPr>
-        <w:sdtEndPr/>
         <w:sdtContent>
           <w:r>
             <w:rPr>
@@ -103,7 +102,6 @@
             <w14:uncheckedState w14:val="2610" w14:font="MS Gothic"/>
           </w14:checkbox>
         </w:sdtPr>
-        <w:sdtEndPr/>
         <w:sdtContent>
           <w:r>
             <w:rPr>
@@ -140,7 +138,6 @@
             <w14:uncheckedState w14:val="2610" w14:font="MS Gothic"/>
           </w14:checkbox>
         </w:sdtPr>
-        <w:sdtEndPr/>
         <w:sdtContent>
           <w:r>
             <w:rPr>
@@ -190,7 +187,6 @@
             <w14:uncheckedState w14:val="2610" w14:font="MS Gothic"/>
           </w14:checkbox>
         </w:sdtPr>
-        <w:sdtEndPr/>
         <w:sdtContent>
           <w:r>
             <w:rPr>
@@ -228,7 +224,6 @@
             <w14:uncheckedState w14:val="2610" w14:font="MS Gothic"/>
           </w14:checkbox>
         </w:sdtPr>
-        <w:sdtEndPr/>
         <w:sdtContent>
           <w:r>
             <w:rPr>
@@ -277,7 +272,6 @@
             <w14:uncheckedState w14:val="2610" w14:font="MS Gothic"/>
           </w14:checkbox>
         </w:sdtPr>
-        <w:sdtEndPr/>
         <w:sdtContent>
           <w:r>
             <w:rPr>
@@ -315,7 +309,6 @@
             <w14:uncheckedState w14:val="2610" w14:font="MS Gothic"/>
           </w14:checkbox>
         </w:sdtPr>
-        <w:sdtEndPr/>
         <w:sdtContent>
           <w:r>
             <w:rPr>
@@ -367,7 +360,6 @@
             <w14:uncheckedState w14:val="2610" w14:font="MS Gothic"/>
           </w14:checkbox>
         </w:sdtPr>
-        <w:sdtEndPr/>
         <w:sdtContent>
           <w:r>
             <w:rPr>
@@ -405,7 +397,6 @@
             <w14:uncheckedState w14:val="2610" w14:font="MS Gothic"/>
           </w14:checkbox>
         </w:sdtPr>
-        <w:sdtEndPr/>
         <w:sdtContent>
           <w:r>
             <w:rPr>
@@ -454,7 +445,6 @@
             <w14:uncheckedState w14:val="2610" w14:font="MS Gothic"/>
           </w14:checkbox>
         </w:sdtPr>
-        <w:sdtEndPr/>
         <w:sdtContent>
           <w:r>
             <w:rPr>
@@ -492,7 +482,6 @@
             <w14:uncheckedState w14:val="2610" w14:font="MS Gothic"/>
           </w14:checkbox>
         </w:sdtPr>
-        <w:sdtEndPr/>
         <w:sdtContent>
           <w:r>
             <w:rPr>
@@ -530,7 +519,6 @@
             <w14:uncheckedState w14:val="2610" w14:font="MS Gothic"/>
           </w14:checkbox>
         </w:sdtPr>
-        <w:sdtEndPr/>
         <w:sdtContent>
           <w:r>
             <w:rPr>
@@ -568,7 +556,6 @@
             <w14:uncheckedState w14:val="2610" w14:font="MS Gothic"/>
           </w14:checkbox>
         </w:sdtPr>
-        <w:sdtEndPr/>
         <w:sdtContent>
           <w:r>
             <w:rPr>
@@ -630,7 +617,6 @@
             <w14:uncheckedState w14:val="2610" w14:font="MS Gothic"/>
           </w14:checkbox>
         </w:sdtPr>
-        <w:sdtEndPr/>
         <w:sdtContent>
           <w:r>
             <w:rPr>
@@ -668,7 +654,6 @@
             <w14:uncheckedState w14:val="2610" w14:font="MS Gothic"/>
           </w14:checkbox>
         </w:sdtPr>
-        <w:sdtEndPr/>
         <w:sdtContent>
           <w:r>
             <w:rPr>
@@ -691,7 +676,7 @@
     </w:p>
     <w:sectPr>
       <w:pgSz w:w="11906" w:h="16838" w:code="9"/>
-      <w:pgMar w:top="426" w:right="991" w:bottom="568" w:left="1134" w:header="576" w:footer="720" w:gutter="0"/>
+      <w:pgMar w:top="993" w:right="991" w:bottom="993" w:left="1134" w:header="576" w:footer="720" w:gutter="0"/>
       <w:cols w:space="720"/>
       <w:titlePg/>
       <w:docGrid w:linePitch="360"/>

</xml_diff>